<commit_message>
first version post F2F meeting
</commit_message>
<xml_diff>
--- a/documents/F2F-Documents/Display and Management of Navigational Warnings.docx
+++ b/documents/F2F-Documents/Display and Management of Navigational Warnings.docx
@@ -1398,47 +1398,7 @@
           <w:lang w:eastAsia="ja-JP"/>
           <w14:ligatures w14:val="none"/>
         </w:rPr>
-        <w:t xml:space="preserve">When a S-124 dataset is cancelled it must not be displayed on the navigation screen, but must be available for review in the </w:t>
-      </w:r>
-      <w:commentRangeStart w:id="9"/>
-      <w:r>
-        <w:rPr>
-          <w:rFonts w:ascii="Arial" w:eastAsia="MS Mincho" w:hAnsi="Arial" w:cs="Times New Roman"/>
-          <w:kern w:val="0"/>
-          <w:sz w:val="20"/>
-          <w:szCs w:val="20"/>
-          <w:lang w:eastAsia="ja-JP"/>
-          <w14:ligatures w14:val="none"/>
-        </w:rPr>
-        <w:t xml:space="preserve">on demand </w:t>
-      </w:r>
-      <w:commentRangeEnd w:id="9"/>
-      <w:r>
-        <w:rPr>
-          <w:rFonts w:ascii="Arial" w:eastAsia="MS Mincho" w:hAnsi="Arial" w:cs="Times New Roman"/>
-          <w:kern w:val="0"/>
-          <w:sz w:val="16"/>
-          <w:szCs w:val="20"/>
-          <w:lang w:eastAsia="ja-JP"/>
-          <w14:ligatures w14:val="none"/>
-          <w:rPrChange w:id="10" w:author="jonathan pritchard" w:date="2024-08-21T11:05:00Z" w16du:dateUtc="2024-08-21T10:05:00Z">
-            <w:rPr>
-              <w:rStyle w:val="IntenseQuoteChar"/>
-            </w:rPr>
-          </w:rPrChange>
-        </w:rPr>
-        <w:commentReference w:id="9"/>
-      </w:r>
-      <w:r>
-        <w:rPr>
-          <w:rFonts w:ascii="Arial" w:eastAsia="MS Mincho" w:hAnsi="Arial" w:cs="Times New Roman"/>
-          <w:kern w:val="0"/>
-          <w:sz w:val="20"/>
-          <w:szCs w:val="20"/>
-          <w:lang w:eastAsia="ja-JP"/>
-          <w14:ligatures w14:val="none"/>
-        </w:rPr>
-        <w:t xml:space="preserve">listing of NAVWARNs in the navigation system and marked as cancelled. </w:t>
+        <w:t xml:space="preserve">When a S-124 dataset is cancelled it must not be displayed on the navigation screen, but must be available for review in the on demand listing of NAVWARNs in the navigation system and marked as cancelled. </w:t>
       </w:r>
     </w:p>
     <w:p>
@@ -1467,7 +1427,7 @@
           <w14:ligatures w14:val="none"/>
         </w:rPr>
       </w:pPr>
-      <w:bookmarkStart w:id="11" w:name="_Toc175134636"/>
+      <w:bookmarkStart w:id="9" w:name="_Toc175134636"/>
       <w:r>
         <w:rPr>
           <w:rFonts w:ascii="Arial" w:eastAsia="MS Mincho" w:hAnsi="Arial" w:cs="Times New Roman"/>
@@ -1481,7 +1441,7 @@
         </w:rPr>
         <w:t>Portrayal of feature classes</w:t>
       </w:r>
-      <w:bookmarkEnd w:id="11"/>
+      <w:bookmarkEnd w:id="9"/>
       <w:r>
         <w:rPr>
           <w:rFonts w:ascii="Arial" w:eastAsia="MS Mincho" w:hAnsi="Arial" w:cs="Times New Roman"/>
@@ -1554,7 +1514,7 @@
           <w:lang w:eastAsia="ja-JP"/>
           <w14:ligatures w14:val="none"/>
         </w:rPr>
-        <w:pPrChange w:id="12" w:author="jonathan pritchard" w:date="2024-08-15T10:33:00Z" w16du:dateUtc="2024-08-15T09:33:00Z">
+        <w:pPrChange w:id="10" w:author="jonathan pritchard" w:date="2024-08-15T10:33:00Z" w16du:dateUtc="2024-08-15T09:33:00Z">
           <w:pPr>
             <w:spacing w:after="120" w:line="240" w:lineRule="auto"/>
             <w:jc w:val="both"/>
@@ -1681,22 +1641,6 @@
       </w:r>
     </w:p>
   </w:comment>
-  <w:comment w:id="9" w:author="Hannu Peiponen" w:date="2024-03-30T23:48:00Z" w:initials="HP">
-    <w:p>
-      <w:pPr>
-        <w:pStyle w:val="CommentText"/>
-      </w:pPr>
-      <w:r>
-        <w:rPr>
-          <w:rStyle w:val="CommentReference"/>
-        </w:rPr>
-        <w:annotationRef/>
-      </w:r>
-      <w:r>
-        <w:t>Better wording is “on demand”</w:t>
-      </w:r>
-    </w:p>
-  </w:comment>
 </w:comments>
 </file>
 
@@ -1704,7 +1648,6 @@
 <w15:commentsEx xmlns:wpc="http://schemas.microsoft.com/office/word/2010/wordprocessingCanvas" xmlns:cx="http://schemas.microsoft.com/office/drawing/2014/chartex" xmlns:cx1="http://schemas.microsoft.com/office/drawing/2015/9/8/chartex" xmlns:cx2="http://schemas.microsoft.com/office/drawing/2015/10/21/chartex" xmlns:cx3="http://schemas.microsoft.com/office/drawing/2016/5/9/chartex" xmlns:cx4="http://schemas.microsoft.com/office/drawing/2016/5/10/chartex" xmlns:cx5="http://schemas.microsoft.com/office/drawing/2016/5/11/chartex" xmlns:cx6="http://schemas.microsoft.com/office/drawing/2016/5/12/chartex" xmlns:cx7="http://schemas.microsoft.com/office/drawing/2016/5/13/chartex" xmlns:cx8="http://schemas.microsoft.com/office/drawing/2016/5/14/chartex" xmlns:mc="http://schemas.openxmlformats.org/markup-compatibility/2006" xmlns:aink="http://schemas.microsoft.com/office/drawing/2016/ink" xmlns:am3d="http://schemas.microsoft.com/office/drawing/2017/model3d" xmlns:o="urn:schemas-microsoft-com:office:office" xmlns:oel="http://schemas.microsoft.com/office/2019/extlst" xmlns:r="http://schemas.openxmlformats.org/officeDocument/2006/relationships" xmlns:m="http://schemas.openxmlformats.org/officeDocument/2006/math" xmlns:v="urn:schemas-microsoft-com:vml" xmlns:wp14="http://schemas.microsoft.com/office/word/2010/wordprocessingDrawing" xmlns:wp="http://schemas.openxmlformats.org/drawingml/2006/wordprocessingDrawing" xmlns:w10="urn:schemas-microsoft-com:office:word" xmlns:w="http://schemas.openxmlformats.org/wordprocessingml/2006/main" xmlns:w14="http://schemas.microsoft.com/office/word/2010/wordml" xmlns:w15="http://schemas.microsoft.com/office/word/2012/wordml" xmlns:w16cex="http://schemas.microsoft.com/office/word/2018/wordml/cex" xmlns:w16cid="http://schemas.microsoft.com/office/word/2016/wordml/cid" xmlns:w16="http://schemas.microsoft.com/office/word/2018/wordml" xmlns:w16du="http://schemas.microsoft.com/office/word/2023/wordml/word16du" xmlns:w16sdtdh="http://schemas.microsoft.com/office/word/2020/wordml/sdtdatahash" xmlns:w16se="http://schemas.microsoft.com/office/word/2015/wordml/symex" xmlns:wpg="http://schemas.microsoft.com/office/word/2010/wordprocessingGroup" xmlns:wpi="http://schemas.microsoft.com/office/word/2010/wordprocessingInk" xmlns:wne="http://schemas.microsoft.com/office/word/2006/wordml" xmlns:wps="http://schemas.microsoft.com/office/word/2010/wordprocessingShape" mc:Ignorable="w14 w15 w16se w16cid w16 w16cex w16sdtdh w16du wp14">
   <w15:commentEx w15:paraId="38B0829C" w15:done="0"/>
   <w15:commentEx w15:paraId="6BCBCCB2" w15:done="0"/>
-  <w15:commentEx w15:paraId="668F5BDC" w15:done="0"/>
 </w15:commentsEx>
 </file>
 
@@ -1712,7 +1655,6 @@
 <w16cex:commentsExtensible xmlns:wpc="http://schemas.microsoft.com/office/word/2010/wordprocessingCanvas" xmlns:cx="http://schemas.microsoft.com/office/drawing/2014/chartex" xmlns:cx1="http://schemas.microsoft.com/office/drawing/2015/9/8/chartex" xmlns:cx2="http://schemas.microsoft.com/office/drawing/2015/10/21/chartex" xmlns:cx3="http://schemas.microsoft.com/office/drawing/2016/5/9/chartex" xmlns:cx4="http://schemas.microsoft.com/office/drawing/2016/5/10/chartex" xmlns:cx5="http://schemas.microsoft.com/office/drawing/2016/5/11/chartex" xmlns:cx6="http://schemas.microsoft.com/office/drawing/2016/5/12/chartex" xmlns:cx7="http://schemas.microsoft.com/office/drawing/2016/5/13/chartex" xmlns:cx8="http://schemas.microsoft.com/office/drawing/2016/5/14/chartex" xmlns:cr="http://schemas.microsoft.com/office/comments/2020/reactions" xmlns:mc="http://schemas.openxmlformats.org/markup-compatibility/2006" xmlns:aink="http://schemas.microsoft.com/office/drawing/2016/ink" xmlns:am3d="http://schemas.microsoft.com/office/drawing/2017/model3d" xmlns:o="urn:schemas-microsoft-com:office:office" xmlns:oel="http://schemas.microsoft.com/office/2019/extlst" xmlns:r="http://schemas.openxmlformats.org/officeDocument/2006/relationships" xmlns:m="http://schemas.openxmlformats.org/officeDocument/2006/math" xmlns:v="urn:schemas-microsoft-com:vml" xmlns:wp14="http://schemas.microsoft.com/office/word/2010/wordprocessingDrawing" xmlns:wp="http://schemas.openxmlformats.org/drawingml/2006/wordprocessingDrawing" xmlns:w10="urn:schemas-microsoft-com:office:word" xmlns:w="http://schemas.openxmlformats.org/wordprocessingml/2006/main" xmlns:w14="http://schemas.microsoft.com/office/word/2010/wordml" xmlns:w15="http://schemas.microsoft.com/office/word/2012/wordml" xmlns:w16cex="http://schemas.microsoft.com/office/word/2018/wordml/cex" xmlns:w16cid="http://schemas.microsoft.com/office/word/2016/wordml/cid" xmlns:w16="http://schemas.microsoft.com/office/word/2018/wordml" xmlns:w16du="http://schemas.microsoft.com/office/word/2023/wordml/word16du" xmlns:w16sdtdh="http://schemas.microsoft.com/office/word/2020/wordml/sdtdatahash" xmlns:w16se="http://schemas.microsoft.com/office/word/2015/wordml/symex" xmlns:wpg="http://schemas.microsoft.com/office/word/2010/wordprocessingGroup" xmlns:wpi="http://schemas.microsoft.com/office/word/2010/wordprocessingInk" xmlns:wne="http://schemas.microsoft.com/office/word/2006/wordml" xmlns:wps="http://schemas.microsoft.com/office/word/2010/wordprocessingShape" mc:Ignorable="w14 w15 w16se w16cid w16 w16cex w16sdtdh cr w16du wp14">
   <w16cex:commentExtensible w16cex:durableId="55DECA5C" w16cex:dateUtc="2024-07-31T15:32:00Z"/>
   <w16cex:commentExtensible w16cex:durableId="462BD749" w16cex:dateUtc="2024-09-01T16:32:00Z"/>
-  <w16cex:commentExtensible w16cex:durableId="4C973EA4" w16cex:dateUtc="2024-03-30T21:48:00Z"/>
 </w16cex:commentsExtensible>
 </file>
 
@@ -1720,7 +1662,6 @@
 <w16cid:commentsIds xmlns:wpc="http://schemas.microsoft.com/office/word/2010/wordprocessingCanvas" xmlns:cx="http://schemas.microsoft.com/office/drawing/2014/chartex" xmlns:cx1="http://schemas.microsoft.com/office/drawing/2015/9/8/chartex" xmlns:cx2="http://schemas.microsoft.com/office/drawing/2015/10/21/chartex" xmlns:cx3="http://schemas.microsoft.com/office/drawing/2016/5/9/chartex" xmlns:cx4="http://schemas.microsoft.com/office/drawing/2016/5/10/chartex" xmlns:cx5="http://schemas.microsoft.com/office/drawing/2016/5/11/chartex" xmlns:cx6="http://schemas.microsoft.com/office/drawing/2016/5/12/chartex" xmlns:cx7="http://schemas.microsoft.com/office/drawing/2016/5/13/chartex" xmlns:cx8="http://schemas.microsoft.com/office/drawing/2016/5/14/chartex" xmlns:mc="http://schemas.openxmlformats.org/markup-compatibility/2006" xmlns:aink="http://schemas.microsoft.com/office/drawing/2016/ink" xmlns:am3d="http://schemas.microsoft.com/office/drawing/2017/model3d" xmlns:o="urn:schemas-microsoft-com:office:office" xmlns:oel="http://schemas.microsoft.com/office/2019/extlst" xmlns:r="http://schemas.openxmlformats.org/officeDocument/2006/relationships" xmlns:m="http://schemas.openxmlformats.org/officeDocument/2006/math" xmlns:v="urn:schemas-microsoft-com:vml" xmlns:wp14="http://schemas.microsoft.com/office/word/2010/wordprocessingDrawing" xmlns:wp="http://schemas.openxmlformats.org/drawingml/2006/wordprocessingDrawing" xmlns:w10="urn:schemas-microsoft-com:office:word" xmlns:w="http://schemas.openxmlformats.org/wordprocessingml/2006/main" xmlns:w14="http://schemas.microsoft.com/office/word/2010/wordml" xmlns:w15="http://schemas.microsoft.com/office/word/2012/wordml" xmlns:w16cex="http://schemas.microsoft.com/office/word/2018/wordml/cex" xmlns:w16cid="http://schemas.microsoft.com/office/word/2016/wordml/cid" xmlns:w16="http://schemas.microsoft.com/office/word/2018/wordml" xmlns:w16du="http://schemas.microsoft.com/office/word/2023/wordml/word16du" xmlns:w16sdtdh="http://schemas.microsoft.com/office/word/2020/wordml/sdtdatahash" xmlns:w16se="http://schemas.microsoft.com/office/word/2015/wordml/symex" xmlns:wpg="http://schemas.microsoft.com/office/word/2010/wordprocessingGroup" xmlns:wpi="http://schemas.microsoft.com/office/word/2010/wordprocessingInk" xmlns:wne="http://schemas.microsoft.com/office/word/2006/wordml" xmlns:wps="http://schemas.microsoft.com/office/word/2010/wordprocessingShape" mc:Ignorable="w14 w15 w16se w16cid w16 w16cex w16sdtdh w16du wp14">
   <w16cid:commentId w16cid:paraId="38B0829C" w16cid:durableId="55DECA5C"/>
   <w16cid:commentId w16cid:paraId="6BCBCCB2" w16cid:durableId="462BD749"/>
-  <w16cid:commentId w16cid:paraId="668F5BDC" w16cid:durableId="4C973EA4"/>
 </w16cid:commentsIds>
 </file>
 
@@ -2153,9 +2094,6 @@
 <w15:people xmlns:wpc="http://schemas.microsoft.com/office/word/2010/wordprocessingCanvas" xmlns:cx="http://schemas.microsoft.com/office/drawing/2014/chartex" xmlns:cx1="http://schemas.microsoft.com/office/drawing/2015/9/8/chartex" xmlns:cx2="http://schemas.microsoft.com/office/drawing/2015/10/21/chartex" xmlns:cx3="http://schemas.microsoft.com/office/drawing/2016/5/9/chartex" xmlns:cx4="http://schemas.microsoft.com/office/drawing/2016/5/10/chartex" xmlns:cx5="http://schemas.microsoft.com/office/drawing/2016/5/11/chartex" xmlns:cx6="http://schemas.microsoft.com/office/drawing/2016/5/12/chartex" xmlns:cx7="http://schemas.microsoft.com/office/drawing/2016/5/13/chartex" xmlns:cx8="http://schemas.microsoft.com/office/drawing/2016/5/14/chartex" xmlns:mc="http://schemas.openxmlformats.org/markup-compatibility/2006" xmlns:aink="http://schemas.microsoft.com/office/drawing/2016/ink" xmlns:am3d="http://schemas.microsoft.com/office/drawing/2017/model3d" xmlns:o="urn:schemas-microsoft-com:office:office" xmlns:oel="http://schemas.microsoft.com/office/2019/extlst" xmlns:r="http://schemas.openxmlformats.org/officeDocument/2006/relationships" xmlns:m="http://schemas.openxmlformats.org/officeDocument/2006/math" xmlns:v="urn:schemas-microsoft-com:vml" xmlns:wp14="http://schemas.microsoft.com/office/word/2010/wordprocessingDrawing" xmlns:wp="http://schemas.openxmlformats.org/drawingml/2006/wordprocessingDrawing" xmlns:w10="urn:schemas-microsoft-com:office:word" xmlns:w="http://schemas.openxmlformats.org/wordprocessingml/2006/main" xmlns:w14="http://schemas.microsoft.com/office/word/2010/wordml" xmlns:w15="http://schemas.microsoft.com/office/word/2012/wordml" xmlns:w16cex="http://schemas.microsoft.com/office/word/2018/wordml/cex" xmlns:w16cid="http://schemas.microsoft.com/office/word/2016/wordml/cid" xmlns:w16="http://schemas.microsoft.com/office/word/2018/wordml" xmlns:w16du="http://schemas.microsoft.com/office/word/2023/wordml/word16du" xmlns:w16sdtdh="http://schemas.microsoft.com/office/word/2020/wordml/sdtdatahash" xmlns:w16se="http://schemas.microsoft.com/office/word/2015/wordml/symex" xmlns:wpg="http://schemas.microsoft.com/office/word/2010/wordprocessingGroup" xmlns:wpi="http://schemas.microsoft.com/office/word/2010/wordprocessingInk" xmlns:wne="http://schemas.microsoft.com/office/word/2006/wordml" xmlns:wps="http://schemas.microsoft.com/office/word/2010/wordprocessingShape" mc:Ignorable="w14 w15 w16se w16cid w16 w16cex w16sdtdh w16du wp14">
   <w15:person w15:author="jonathan pritchard">
     <w15:presenceInfo w15:providerId="None" w15:userId="jonathan pritchard"/>
-  </w15:person>
-  <w15:person w15:author="Hannu Peiponen">
-    <w15:presenceInfo w15:providerId="AD" w15:userId="S::hannu.peiponen@furuno.fi::3596aab3-630d-4158-925f-67628b24203e"/>
   </w15:person>
 </w15:people>
 </file>

</xml_diff>